<commit_message>
Actualizacion Tarea Evaluable 2 DIW
</commit_message>
<xml_diff>
--- a/DIW/UT1/Actividades/Tarea Evaluable2/Tarea Evaluable2.docx
+++ b/DIW/UT1/Actividades/Tarea Evaluable2/Tarea Evaluable2.docx
@@ -606,384 +606,81 @@
         <w:t>Colores:</w:t>
       </w:r>
     </w:p>
-    <w:tbl>
-      <w:tblPr>
-        <w:tblW w:w="0" w:type="auto"/>
-        <w:tblCellSpacing w:w="15" w:type="dxa"/>
-        <w:tblCellMar>
-          <w:top w:w="15" w:type="dxa"/>
-          <w:left w:w="15" w:type="dxa"/>
-          <w:bottom w:w="15" w:type="dxa"/>
-          <w:right w:w="15" w:type="dxa"/>
-        </w:tblCellMar>
-        <w:tblLook w:val="04A0" w:firstRow="1" w:lastRow="0" w:firstColumn="1" w:lastColumn="0" w:noHBand="0" w:noVBand="1"/>
-      </w:tblPr>
-      <w:tblGrid>
-        <w:gridCol w:w="1609"/>
-        <w:gridCol w:w="1760"/>
-        <w:gridCol w:w="995"/>
-        <w:gridCol w:w="3605"/>
-      </w:tblGrid>
-      <w:tr>
-        <w:trPr>
-          <w:tblHeader/>
-          <w:tblCellSpacing w:w="15" w:type="dxa"/>
-        </w:trPr>
-        <w:tc>
-          <w:tcPr>
-            <w:tcW w:w="0" w:type="auto"/>
-            <w:vAlign w:val="center"/>
-            <w:hideMark/>
-          </w:tcPr>
-          <w:p>
-            <w:pPr>
-              <w:rPr>
-                <w:b/>
-                <w:bCs/>
-              </w:rPr>
-            </w:pPr>
-            <w:r>
-              <w:rPr>
-                <w:b/>
-                <w:bCs/>
-              </w:rPr>
-              <w:t>Uso</w:t>
-            </w:r>
-          </w:p>
-        </w:tc>
-        <w:tc>
-          <w:tcPr>
-            <w:tcW w:w="0" w:type="auto"/>
-            <w:vAlign w:val="center"/>
-            <w:hideMark/>
-          </w:tcPr>
-          <w:p>
-            <w:pPr>
-              <w:rPr>
-                <w:b/>
-                <w:bCs/>
-              </w:rPr>
-            </w:pPr>
-            <w:r>
-              <w:rPr>
-                <w:b/>
-                <w:bCs/>
-              </w:rPr>
-              <w:t>Color</w:t>
-            </w:r>
-          </w:p>
-        </w:tc>
-        <w:tc>
-          <w:tcPr>
-            <w:tcW w:w="0" w:type="auto"/>
-            <w:vAlign w:val="center"/>
-            <w:hideMark/>
-          </w:tcPr>
-          <w:p>
-            <w:pPr>
-              <w:rPr>
-                <w:b/>
-                <w:bCs/>
-              </w:rPr>
-            </w:pPr>
-            <w:r>
-              <w:rPr>
-                <w:b/>
-                <w:bCs/>
-              </w:rPr>
-              <w:t>Código</w:t>
-            </w:r>
-          </w:p>
-        </w:tc>
-        <w:tc>
-          <w:tcPr>
-            <w:tcW w:w="0" w:type="auto"/>
-            <w:vAlign w:val="center"/>
-            <w:hideMark/>
-          </w:tcPr>
-          <w:p>
-            <w:pPr>
-              <w:rPr>
-                <w:b/>
-                <w:bCs/>
-              </w:rPr>
-            </w:pPr>
-            <w:r>
-              <w:rPr>
-                <w:b/>
-                <w:bCs/>
-              </w:rPr>
-              <w:t>Significado</w:t>
-            </w:r>
-          </w:p>
-        </w:tc>
-      </w:tr>
-      <w:tr>
-        <w:trPr>
-          <w:tblCellSpacing w:w="15" w:type="dxa"/>
-        </w:trPr>
-        <w:tc>
-          <w:tcPr>
-            <w:tcW w:w="0" w:type="auto"/>
-            <w:vAlign w:val="center"/>
-            <w:hideMark/>
-          </w:tcPr>
-          <w:p>
-            <w:r>
-              <w:t>Color principal</w:t>
-            </w:r>
-          </w:p>
-        </w:tc>
-        <w:tc>
-          <w:tcPr>
-            <w:tcW w:w="0" w:type="auto"/>
-            <w:vAlign w:val="center"/>
-            <w:hideMark/>
-          </w:tcPr>
-          <w:p>
-            <w:r>
-              <w:t>Rojo Enduro</w:t>
-            </w:r>
-          </w:p>
-        </w:tc>
-        <w:tc>
-          <w:tcPr>
-            <w:tcW w:w="0" w:type="auto"/>
-            <w:vAlign w:val="center"/>
-            <w:hideMark/>
-          </w:tcPr>
-          <w:p>
-            <w:r>
-              <w:t>#D72638</w:t>
-            </w:r>
-          </w:p>
-        </w:tc>
-        <w:tc>
-          <w:tcPr>
-            <w:tcW w:w="0" w:type="auto"/>
-            <w:vAlign w:val="center"/>
-            <w:hideMark/>
-          </w:tcPr>
-          <w:p>
-            <w:r>
-              <w:t>Energía, adrenalina y competición</w:t>
-            </w:r>
-          </w:p>
-        </w:tc>
-      </w:tr>
-      <w:tr>
-        <w:trPr>
-          <w:tblCellSpacing w:w="15" w:type="dxa"/>
-        </w:trPr>
-        <w:tc>
-          <w:tcPr>
-            <w:tcW w:w="0" w:type="auto"/>
-            <w:vAlign w:val="center"/>
-            <w:hideMark/>
-          </w:tcPr>
-          <w:p>
-            <w:r>
-              <w:t>Secundario</w:t>
-            </w:r>
-          </w:p>
-        </w:tc>
-        <w:tc>
-          <w:tcPr>
-            <w:tcW w:w="0" w:type="auto"/>
-            <w:vAlign w:val="center"/>
-            <w:hideMark/>
-          </w:tcPr>
-          <w:p>
-            <w:r>
-              <w:t>Gris oscuro</w:t>
-            </w:r>
-          </w:p>
-        </w:tc>
-        <w:tc>
-          <w:tcPr>
-            <w:tcW w:w="0" w:type="auto"/>
-            <w:vAlign w:val="center"/>
-            <w:hideMark/>
-          </w:tcPr>
-          <w:p>
-            <w:r>
-              <w:t>#2E2E2E</w:t>
-            </w:r>
-          </w:p>
-        </w:tc>
-        <w:tc>
-          <w:tcPr>
-            <w:tcW w:w="0" w:type="auto"/>
-            <w:vAlign w:val="center"/>
-            <w:hideMark/>
-          </w:tcPr>
-          <w:p>
-            <w:r>
-              <w:t>Tecnología, potencia y neutralidad</w:t>
-            </w:r>
-          </w:p>
-        </w:tc>
-      </w:tr>
-      <w:tr>
-        <w:trPr>
-          <w:tblCellSpacing w:w="15" w:type="dxa"/>
-        </w:trPr>
-        <w:tc>
-          <w:tcPr>
-            <w:tcW w:w="0" w:type="auto"/>
-            <w:vAlign w:val="center"/>
-            <w:hideMark/>
-          </w:tcPr>
-          <w:p>
-            <w:r>
-              <w:t>Fondo base</w:t>
-            </w:r>
-          </w:p>
-        </w:tc>
-        <w:tc>
-          <w:tcPr>
-            <w:tcW w:w="0" w:type="auto"/>
-            <w:vAlign w:val="center"/>
-            <w:hideMark/>
-          </w:tcPr>
-          <w:p>
-            <w:r>
-              <w:t>Blanco</w:t>
-            </w:r>
-          </w:p>
-        </w:tc>
-        <w:tc>
-          <w:tcPr>
-            <w:tcW w:w="0" w:type="auto"/>
-            <w:vAlign w:val="center"/>
-            <w:hideMark/>
-          </w:tcPr>
-          <w:p>
-            <w:r>
-              <w:t>#FFFFFF</w:t>
-            </w:r>
-          </w:p>
-        </w:tc>
-        <w:tc>
-          <w:tcPr>
-            <w:tcW w:w="0" w:type="auto"/>
-            <w:vAlign w:val="center"/>
-            <w:hideMark/>
-          </w:tcPr>
-          <w:p>
-            <w:r>
-              <w:t>Limpieza y contraste</w:t>
-            </w:r>
-          </w:p>
-        </w:tc>
-      </w:tr>
-      <w:tr>
-        <w:trPr>
-          <w:tblCellSpacing w:w="15" w:type="dxa"/>
-        </w:trPr>
-        <w:tc>
-          <w:tcPr>
-            <w:tcW w:w="0" w:type="auto"/>
-            <w:vAlign w:val="center"/>
-            <w:hideMark/>
-          </w:tcPr>
-          <w:p>
-            <w:r>
-              <w:t>Acento</w:t>
-            </w:r>
-          </w:p>
-        </w:tc>
-        <w:tc>
-          <w:tcPr>
-            <w:tcW w:w="0" w:type="auto"/>
-            <w:vAlign w:val="center"/>
-            <w:hideMark/>
-          </w:tcPr>
-          <w:p>
-            <w:r>
-              <w:t>Naranja vibrante</w:t>
-            </w:r>
-          </w:p>
-        </w:tc>
-        <w:tc>
-          <w:tcPr>
-            <w:tcW w:w="0" w:type="auto"/>
-            <w:vAlign w:val="center"/>
-            <w:hideMark/>
-          </w:tcPr>
-          <w:p>
-            <w:r>
-              <w:t>#FF6B00</w:t>
-            </w:r>
-          </w:p>
-        </w:tc>
-        <w:tc>
-          <w:tcPr>
-            <w:tcW w:w="0" w:type="auto"/>
-            <w:vAlign w:val="center"/>
-            <w:hideMark/>
-          </w:tcPr>
-          <w:p>
-            <w:r>
-              <w:t>Dinamismo y acción</w:t>
-            </w:r>
-          </w:p>
-        </w:tc>
-      </w:tr>
-      <w:tr>
-        <w:trPr>
-          <w:tblCellSpacing w:w="15" w:type="dxa"/>
-        </w:trPr>
-        <w:tc>
-          <w:tcPr>
-            <w:tcW w:w="0" w:type="auto"/>
-            <w:vAlign w:val="center"/>
-            <w:hideMark/>
-          </w:tcPr>
-          <w:p>
-            <w:r>
-              <w:t>Texto general</w:t>
-            </w:r>
-          </w:p>
-        </w:tc>
-        <w:tc>
-          <w:tcPr>
-            <w:tcW w:w="0" w:type="auto"/>
-            <w:vAlign w:val="center"/>
-            <w:hideMark/>
-          </w:tcPr>
-          <w:p>
-            <w:r>
-              <w:t>Negro carbón</w:t>
-            </w:r>
-          </w:p>
-        </w:tc>
-        <w:tc>
-          <w:tcPr>
-            <w:tcW w:w="0" w:type="auto"/>
-            <w:vAlign w:val="center"/>
-            <w:hideMark/>
-          </w:tcPr>
-          <w:p>
-            <w:r>
-              <w:t>#111111</w:t>
-            </w:r>
-          </w:p>
-        </w:tc>
-        <w:tc>
-          <w:tcPr>
-            <w:tcW w:w="0" w:type="auto"/>
-            <w:vAlign w:val="center"/>
-            <w:hideMark/>
-          </w:tcPr>
-          <w:p>
-            <w:r>
-              <w:t>Claridad y fuerza visual</w:t>
-            </w:r>
-          </w:p>
-        </w:tc>
-      </w:tr>
-    </w:tbl>
+    <w:p>
+      <w:pPr>
+        <w:rPr>
+          <w:b/>
+          <w:bCs/>
+        </w:rPr>
+      </w:pPr>
+      <w:r>
+        <w:rPr>
+          <w:b/>
+          <w:bCs/>
+        </w:rPr>
+        <w:drawing>
+          <wp:inline distT="0" distB="0" distL="0" distR="0" wp14:anchorId="624D902E" wp14:editId="1E777B6B">
+            <wp:extent cx="4962525" cy="3009900"/>
+            <wp:effectExtent l="0" t="0" r="9525" b="0"/>
+            <wp:docPr id="1079270892" name="Imagen 4" descr="Tabla&#10;&#10;El contenido generado por IA puede ser incorrecto."/>
+            <wp:cNvGraphicFramePr>
+              <a:graphicFrameLocks xmlns:a="http://schemas.openxmlformats.org/drawingml/2006/main" noChangeAspect="1"/>
+            </wp:cNvGraphicFramePr>
+            <a:graphic xmlns:a="http://schemas.openxmlformats.org/drawingml/2006/main">
+              <a:graphicData uri="http://schemas.openxmlformats.org/drawingml/2006/picture">
+                <pic:pic xmlns:pic="http://schemas.openxmlformats.org/drawingml/2006/picture">
+                  <pic:nvPicPr>
+                    <pic:cNvPr id="1079270892" name="Imagen 4" descr="Tabla&#10;&#10;El contenido generado por IA puede ser incorrecto."/>
+                    <pic:cNvPicPr>
+                      <a:picLocks noChangeAspect="1" noChangeArrowheads="1"/>
+                    </pic:cNvPicPr>
+                  </pic:nvPicPr>
+                  <pic:blipFill rotWithShape="1">
+                    <a:blip r:embed="rId6">
+                      <a:extLst>
+                        <a:ext uri="{28A0092B-C50C-407E-A947-70E740481C1C}">
+                          <a14:useLocalDpi xmlns:a14="http://schemas.microsoft.com/office/drawing/2010/main" val="0"/>
+                        </a:ext>
+                      </a:extLst>
+                    </a:blip>
+                    <a:srcRect l="4586" t="7674" r="3516" b="8714"/>
+                    <a:stretch>
+                      <a:fillRect/>
+                    </a:stretch>
+                  </pic:blipFill>
+                  <pic:spPr bwMode="auto">
+                    <a:xfrm>
+                      <a:off x="0" y="0"/>
+                      <a:ext cx="4962525" cy="3009900"/>
+                    </a:xfrm>
+                    <a:prstGeom prst="rect">
+                      <a:avLst/>
+                    </a:prstGeom>
+                    <a:noFill/>
+                    <a:ln>
+                      <a:noFill/>
+                    </a:ln>
+                    <a:extLst>
+                      <a:ext uri="{53640926-AAD7-44D8-BBD7-CCE9431645EC}">
+                        <a14:shadowObscured xmlns:a14="http://schemas.microsoft.com/office/drawing/2010/main"/>
+                      </a:ext>
+                    </a:extLst>
+                  </pic:spPr>
+                </pic:pic>
+              </a:graphicData>
+            </a:graphic>
+          </wp:inline>
+        </w:drawing>
+      </w:r>
+    </w:p>
+    <w:p>
+      <w:pPr>
+        <w:rPr>
+          <w:b/>
+          <w:bCs/>
+        </w:rPr>
+      </w:pPr>
+    </w:p>
     <w:p>
       <w:r>
         <w:rPr>
@@ -1072,6 +769,7 @@
           <w:b/>
           <w:bCs/>
         </w:rPr>
+        <w:lastRenderedPageBreak/>
         <w:t>1️</w:t>
       </w:r>
       <w:r>
@@ -1131,7 +829,6 @@
         </w:numPr>
       </w:pPr>
       <w:r>
-        <w:lastRenderedPageBreak/>
         <w:t>Últimas noticias</w:t>
       </w:r>
     </w:p>
@@ -1456,6 +1153,7 @@
     </w:p>
     <w:p>
       <w:r>
+        <w:lastRenderedPageBreak/>
         <w:t xml:space="preserve">                [Inicio]</w:t>
       </w:r>
     </w:p>
@@ -1488,7 +1186,6 @@
     </w:p>
     <w:p>
       <w:r>
-        <w:lastRenderedPageBreak/>
         <w:t>[Quienes Somos] [Eventos/Productos] [Contacto]</w:t>
       </w:r>
     </w:p>
@@ -4203,4 +3900,16 @@
     </a:ext>
   </a:extLst>
 </a:theme>
+</file>
+
+<file path=customXml/item1.xml><?xml version="1.0" encoding="utf-8"?>
+<b:Sources xmlns:b="http://schemas.openxmlformats.org/officeDocument/2006/bibliography" xmlns="http://schemas.openxmlformats.org/officeDocument/2006/bibliography" SelectedStyle="\APASixthEditionOfficeOnline.xsl" StyleName="APA" Version="6"/>
+</file>
+
+<file path=customXml/itemProps1.xml><?xml version="1.0" encoding="utf-8"?>
+<ds:datastoreItem xmlns:ds="http://schemas.openxmlformats.org/officeDocument/2006/customXml" ds:itemID="{71C28F1D-930B-4144-AAEE-BF25E2B71D81}">
+  <ds:schemaRefs>
+    <ds:schemaRef ds:uri="http://schemas.openxmlformats.org/officeDocument/2006/bibliography"/>
+  </ds:schemaRefs>
+</ds:datastoreItem>
 </file>
</xml_diff>